<commit_message>
Completed rough draft of the following in the Requirements Definition Document: Introduction and Context, Functional Requirements, Non-Functional Requirements, Glossary.
</commit_message>
<xml_diff>
--- a/docs/Requirements Definition Template.docx
+++ b/docs/Requirements Definition Template.docx
@@ -1,10 +1,11 @@
 
 <file path=word/document.xml><?xml version="1.0" encoding="utf-8"?>
-<w:document xmlns:wpc="http://schemas.microsoft.com/office/word/2010/wordprocessingCanvas" xmlns:cx="http://schemas.microsoft.com/office/drawing/2014/chartex" xmlns:cx1="http://schemas.microsoft.com/office/drawing/2015/9/8/chartex" xmlns:cx2="http://schemas.microsoft.com/office/drawing/2015/10/21/chartex" xmlns:cx3="http://schemas.microsoft.com/office/drawing/2016/5/9/chartex" xmlns:cx4="http://schemas.microsoft.com/office/drawing/2016/5/10/chartex" xmlns:cx5="http://schemas.microsoft.com/office/drawing/2016/5/11/chartex" xmlns:cx6="http://schemas.microsoft.com/office/drawing/2016/5/12/chartex" xmlns:cx7="http://schemas.microsoft.com/office/drawing/2016/5/13/chartex" xmlns:cx8="http://schemas.microsoft.com/office/drawing/2016/5/14/chartex" xmlns:mc="http://schemas.openxmlformats.org/markup-compatibility/2006" xmlns:aink="http://schemas.microsoft.com/office/drawing/2016/ink" xmlns:am3d="http://schemas.microsoft.com/office/drawing/2017/model3d" xmlns:o="urn:schemas-microsoft-com:office:office" xmlns:r="http://schemas.openxmlformats.org/officeDocument/2006/relationships" xmlns:m="http://schemas.openxmlformats.org/officeDocument/2006/math" xmlns:v="urn:schemas-microsoft-com:vml" xmlns:wp14="http://schemas.microsoft.com/office/word/2010/wordprocessingDrawing" xmlns:wp="http://schemas.openxmlformats.org/drawingml/2006/wordprocessingDrawing" xmlns:w10="urn:schemas-microsoft-com:office:word" xmlns:w="http://schemas.openxmlformats.org/wordprocessingml/2006/main" xmlns:w14="http://schemas.microsoft.com/office/word/2010/wordml" xmlns:w15="http://schemas.microsoft.com/office/word/2012/wordml" xmlns:w16cid="http://schemas.microsoft.com/office/word/2016/wordml/cid" xmlns:w16se="http://schemas.microsoft.com/office/word/2015/wordml/symex" xmlns:wpg="http://schemas.microsoft.com/office/word/2010/wordprocessingGroup" xmlns:wpi="http://schemas.microsoft.com/office/word/2010/wordprocessingInk" xmlns:wne="http://schemas.microsoft.com/office/word/2006/wordml" xmlns:wps="http://schemas.microsoft.com/office/word/2010/wordprocessingShape" mc:Ignorable="w14 w15 w16se w16cid wp14">
+<w:document xmlns:wpc="http://schemas.microsoft.com/office/word/2010/wordprocessingCanvas" xmlns:cx="http://schemas.microsoft.com/office/drawing/2014/chartex" xmlns:cx1="http://schemas.microsoft.com/office/drawing/2015/9/8/chartex" xmlns:cx2="http://schemas.microsoft.com/office/drawing/2015/10/21/chartex" xmlns:cx3="http://schemas.microsoft.com/office/drawing/2016/5/9/chartex" xmlns:cx4="http://schemas.microsoft.com/office/drawing/2016/5/10/chartex" xmlns:cx5="http://schemas.microsoft.com/office/drawing/2016/5/11/chartex" xmlns:cx6="http://schemas.microsoft.com/office/drawing/2016/5/12/chartex" xmlns:cx7="http://schemas.microsoft.com/office/drawing/2016/5/13/chartex" xmlns:cx8="http://schemas.microsoft.com/office/drawing/2016/5/14/chartex" xmlns:mc="http://schemas.openxmlformats.org/markup-compatibility/2006" xmlns:aink="http://schemas.microsoft.com/office/drawing/2016/ink" xmlns:am3d="http://schemas.microsoft.com/office/drawing/2017/model3d" xmlns:o="urn:schemas-microsoft-com:office:office" xmlns:oel="http://schemas.microsoft.com/office/2019/extlst" xmlns:r="http://schemas.openxmlformats.org/officeDocument/2006/relationships" xmlns:m="http://schemas.openxmlformats.org/officeDocument/2006/math" xmlns:v="urn:schemas-microsoft-com:vml" xmlns:wp14="http://schemas.microsoft.com/office/word/2010/wordprocessingDrawing" xmlns:wp="http://schemas.openxmlformats.org/drawingml/2006/wordprocessingDrawing" xmlns:w10="urn:schemas-microsoft-com:office:word" xmlns:w="http://schemas.openxmlformats.org/wordprocessingml/2006/main" xmlns:w14="http://schemas.microsoft.com/office/word/2010/wordml" xmlns:w15="http://schemas.microsoft.com/office/word/2012/wordml" xmlns:w16cex="http://schemas.microsoft.com/office/word/2018/wordml/cex" xmlns:w16cid="http://schemas.microsoft.com/office/word/2016/wordml/cid" xmlns:w16="http://schemas.microsoft.com/office/word/2018/wordml" xmlns:w16sdtdh="http://schemas.microsoft.com/office/word/2020/wordml/sdtdatahash" xmlns:w16se="http://schemas.microsoft.com/office/word/2015/wordml/symex" xmlns:wpg="http://schemas.microsoft.com/office/word/2010/wordprocessingGroup" xmlns:wpi="http://schemas.microsoft.com/office/word/2010/wordprocessingInk" xmlns:wne="http://schemas.microsoft.com/office/word/2006/wordml" xmlns:wps="http://schemas.microsoft.com/office/word/2010/wordprocessingShape" mc:Ignorable="w14 w15 w16se w16cid w16 w16cex w16sdtdh wp14">
   <w:body>
     <w:p>
       <w:pPr>
         <w:pStyle w:val="Subtitle"/>
+        <w:spacing w:after="0"/>
       </w:pPr>
       <w:r>
         <w:t xml:space="preserve">Requirements </w:t>
@@ -15,6 +16,15 @@
     </w:p>
     <w:p>
       <w:pPr>
+        <w:pStyle w:val="Subtitle"/>
+        <w:spacing w:after="0"/>
+      </w:pPr>
+      <w:r>
+        <w:t>Group 10</w:t>
+      </w:r>
+    </w:p>
+    <w:p>
+      <w:pPr>
         <w:pStyle w:val="Title"/>
         <w:rPr>
           <w:i/>
@@ -24,19 +34,7 @@
         <w:rPr>
           <w:i/>
         </w:rPr>
-        <w:t>&lt;</w:t>
-      </w:r>
-      <w:r>
-        <w:rPr>
-          <w:i/>
-        </w:rPr>
-        <w:t>Your Project Name</w:t>
-      </w:r>
-      <w:r>
-        <w:rPr>
-          <w:i/>
-        </w:rPr>
-        <w:t>&gt;</w:t>
+        <w:t>Dan’s Frappuccino Paradise Web-App</w:t>
       </w:r>
     </w:p>
     <w:p>
@@ -68,26 +66,97 @@
       <w:pPr>
         <w:ind w:left="360"/>
         <w:rPr>
-          <w:i/>
-        </w:rPr>
-      </w:pPr>
-      <w:r>
-        <w:rPr>
-          <w:i/>
-        </w:rPr>
-        <w:t>This is a brief introduction to the purpose system that describes the environment or context of the proposed system, the problem it addresses, and how the proposed system will solve that problem.  It should be less than a page.  A couple of paragraphs to a ½ of page would sufficient in most cases.</w:t>
-      </w:r>
-      <w:r>
-        <w:rPr>
-          <w:i/>
-        </w:rPr>
-        <w:t xml:space="preserve">  For the most part, this description should be very similar to the project over in the project plan</w:t>
-      </w:r>
-      <w:r>
-        <w:rPr>
-          <w:i/>
-        </w:rPr>
-        <w:t>.</w:t>
+          <w:iCs/>
+        </w:rPr>
+      </w:pPr>
+      <w:r>
+        <w:rPr>
+          <w:iCs/>
+        </w:rPr>
+        <w:t xml:space="preserve">This </w:t>
+      </w:r>
+      <w:r>
+        <w:rPr>
+          <w:iCs/>
+        </w:rPr>
+        <w:t>application</w:t>
+      </w:r>
+      <w:r>
+        <w:rPr>
+          <w:iCs/>
+        </w:rPr>
+        <w:t xml:space="preserve"> will include many essential functions for the success of Dan’s Frappuccino Paradise.  These functions include interfaces for customers, employees, and the shop manager to interact with the shop inventory, financials, and the selling of product.</w:t>
+      </w:r>
+    </w:p>
+    <w:p>
+      <w:pPr>
+        <w:ind w:left="360"/>
+        <w:rPr>
+          <w:iCs/>
+        </w:rPr>
+      </w:pPr>
+      <w:r>
+        <w:rPr>
+          <w:iCs/>
+        </w:rPr>
+        <w:t xml:space="preserve">Customers will be able to purchase their drinks online, or in the store so long as they have an account username and password.  They will also be able to browse preset </w:t>
+      </w:r>
+      <w:r>
+        <w:rPr>
+          <w:iCs/>
+        </w:rPr>
+        <w:t>options or</w:t>
+      </w:r>
+      <w:r>
+        <w:rPr>
+          <w:iCs/>
+        </w:rPr>
+        <w:t xml:space="preserve"> customize their own menu items for easy order</w:t>
+      </w:r>
+      <w:r>
+        <w:rPr>
+          <w:iCs/>
+        </w:rPr>
+        <w:t>ing.</w:t>
+      </w:r>
+    </w:p>
+    <w:p>
+      <w:pPr>
+        <w:ind w:left="360"/>
+        <w:rPr>
+          <w:iCs/>
+        </w:rPr>
+      </w:pPr>
+      <w:r>
+        <w:rPr>
+          <w:iCs/>
+        </w:rPr>
+        <w:t>Employees will be able to charge customers and make purchases for them.  They will also be able to adjust shop inventory depending on the drinks that are sold.  Employees will also be responsible for tracking their work hours using this system.  Employees may also access any customer view so they too can enjoy the drinks that they sell.</w:t>
+      </w:r>
+    </w:p>
+    <w:p>
+      <w:pPr>
+        <w:ind w:left="360"/>
+        <w:rPr>
+          <w:iCs/>
+        </w:rPr>
+      </w:pPr>
+      <w:r>
+        <w:rPr>
+          <w:iCs/>
+        </w:rPr>
+        <w:t>Managers oversee the paying of employees for their recorded working hours, as well as keeping the shop inventories full.  A manager will also be able to edit any of the menu items to promote the sell of additional beverages.  The manager will also have access to any other views in case they need to cover for an employee, or if they also would like to purchase a drink from the store.</w:t>
+      </w:r>
+    </w:p>
+    <w:p>
+      <w:pPr>
+        <w:ind w:left="360"/>
+        <w:rPr>
+          <w:iCs/>
+        </w:rPr>
+      </w:pPr>
+      <w:r>
+        <w:t>This will all be hosted from a web application for easy access.</w:t>
       </w:r>
     </w:p>
     <w:p>
@@ -184,6 +253,21 @@
     </w:p>
     <w:p>
       <w:pPr>
+        <w:spacing w:after="0" w:line="240" w:lineRule="auto"/>
+        <w:jc w:val="left"/>
+        <w:rPr>
+          <w:b/>
+        </w:rPr>
+      </w:pPr>
+      <w:r>
+        <w:rPr>
+          <w:b/>
+        </w:rPr>
+        <w:br w:type="page"/>
+      </w:r>
+    </w:p>
+    <w:p>
+      <w:pPr>
         <w:numPr>
           <w:ilvl w:val="0"/>
           <w:numId w:val="1"/>
@@ -197,54 +281,727 @@
         <w:rPr>
           <w:b/>
         </w:rPr>
+        <w:lastRenderedPageBreak/>
         <w:t>Functional Requirements</w:t>
       </w:r>
     </w:p>
     <w:p>
       <w:pPr>
-        <w:ind w:left="360"/>
-      </w:pPr>
-      <w:r>
-        <w:rPr>
-          <w:i/>
-        </w:rPr>
-        <w:t>This section contains requirements or constraints on the functioning of the proposed system, written in way that doesn’t pre-suppose “how” the system will accomplish those requirements.  The requirements should be organized in hierarchy of increasing specificity and presented in outline form so they are easy to refe</w:t>
-      </w:r>
-      <w:r>
-        <w:rPr>
-          <w:i/>
-        </w:rPr>
-        <w:t xml:space="preserve">rence.  Each requirement must </w:t>
-      </w:r>
-      <w:r>
-        <w:rPr>
-          <w:i/>
-        </w:rPr>
-        <w:t>stand on its own</w:t>
-      </w:r>
-      <w:r>
-        <w:rPr>
-          <w:i/>
-        </w:rPr>
-        <w:t xml:space="preserve"> because it could be referenced or quoted in other documents without the benefit contextual information</w:t>
-      </w:r>
-      <w:r>
-        <w:rPr>
-          <w:i/>
-        </w:rPr>
-        <w:t xml:space="preserve">.  Where appropriate, the requirements could include statements about of the rationale </w:t>
-      </w:r>
-      <w:r>
-        <w:rPr>
-          <w:i/>
-        </w:rPr>
-        <w:t xml:space="preserve">(motivation) and/or </w:t>
-      </w:r>
-      <w:r>
-        <w:rPr>
-          <w:i/>
-        </w:rPr>
-        <w:t>priority (importance to the client.)</w:t>
+        <w:pStyle w:val="ListParagraph"/>
+        <w:numPr>
+          <w:ilvl w:val="0"/>
+          <w:numId w:val="2"/>
+        </w:numPr>
+        <w:rPr>
+          <w:iCs/>
+        </w:rPr>
+      </w:pPr>
+      <w:r>
+        <w:rPr>
+          <w:iCs/>
+        </w:rPr>
+        <w:t>User Authentication and Access</w:t>
+      </w:r>
+    </w:p>
+    <w:p>
+      <w:pPr>
+        <w:pStyle w:val="ListParagraph"/>
+        <w:numPr>
+          <w:ilvl w:val="1"/>
+          <w:numId w:val="2"/>
+        </w:numPr>
+        <w:rPr>
+          <w:iCs/>
+        </w:rPr>
+      </w:pPr>
+      <w:r>
+        <w:rPr>
+          <w:iCs/>
+        </w:rPr>
+        <w:t>The application must require all users to log in with a unique username and password before allowing them to access any views.</w:t>
+      </w:r>
+    </w:p>
+    <w:p>
+      <w:pPr>
+        <w:pStyle w:val="ListParagraph"/>
+        <w:numPr>
+          <w:ilvl w:val="1"/>
+          <w:numId w:val="2"/>
+        </w:numPr>
+        <w:rPr>
+          <w:iCs/>
+        </w:rPr>
+      </w:pPr>
+      <w:r>
+        <w:rPr>
+          <w:iCs/>
+        </w:rPr>
+        <w:t>Members</w:t>
+      </w:r>
+      <w:r>
+        <w:rPr>
+          <w:iCs/>
+        </w:rPr>
+        <w:t xml:space="preserve"> can have any of the following access levels: Customer, Employee, Manager</w:t>
+      </w:r>
+    </w:p>
+    <w:p>
+      <w:pPr>
+        <w:pStyle w:val="ListParagraph"/>
+        <w:numPr>
+          <w:ilvl w:val="2"/>
+          <w:numId w:val="2"/>
+        </w:numPr>
+        <w:rPr>
+          <w:iCs/>
+        </w:rPr>
+      </w:pPr>
+      <w:r>
+        <w:rPr>
+          <w:iCs/>
+        </w:rPr>
+        <w:t>Users with customer clearance should have access to all Customer Features (FR3)</w:t>
+      </w:r>
+    </w:p>
+    <w:p>
+      <w:pPr>
+        <w:pStyle w:val="ListParagraph"/>
+        <w:numPr>
+          <w:ilvl w:val="2"/>
+          <w:numId w:val="2"/>
+        </w:numPr>
+        <w:rPr>
+          <w:iCs/>
+        </w:rPr>
+      </w:pPr>
+      <w:r>
+        <w:rPr>
+          <w:iCs/>
+        </w:rPr>
+        <w:t>Users with employee clearance should have access to all Customer and Employee Features (FR3, FR4)</w:t>
+      </w:r>
+    </w:p>
+    <w:p>
+      <w:pPr>
+        <w:pStyle w:val="ListParagraph"/>
+        <w:numPr>
+          <w:ilvl w:val="2"/>
+          <w:numId w:val="2"/>
+        </w:numPr>
+        <w:rPr>
+          <w:iCs/>
+        </w:rPr>
+      </w:pPr>
+      <w:r>
+        <w:rPr>
+          <w:iCs/>
+        </w:rPr>
+        <w:t>Users with manager clearance should have access to all Features. (FR3, FR4, FR5)</w:t>
+      </w:r>
+    </w:p>
+    <w:p>
+      <w:pPr>
+        <w:pStyle w:val="ListParagraph"/>
+        <w:numPr>
+          <w:ilvl w:val="0"/>
+          <w:numId w:val="2"/>
+        </w:numPr>
+        <w:rPr>
+          <w:iCs/>
+        </w:rPr>
+      </w:pPr>
+      <w:r>
+        <w:rPr>
+          <w:iCs/>
+        </w:rPr>
+        <w:t>User Profile Features</w:t>
+      </w:r>
+    </w:p>
+    <w:p>
+      <w:pPr>
+        <w:pStyle w:val="ListParagraph"/>
+        <w:numPr>
+          <w:ilvl w:val="1"/>
+          <w:numId w:val="2"/>
+        </w:numPr>
+        <w:rPr>
+          <w:iCs/>
+        </w:rPr>
+      </w:pPr>
+      <w:r>
+        <w:rPr>
+          <w:iCs/>
+        </w:rPr>
+        <w:t>Any user may modify their own password.</w:t>
+      </w:r>
+    </w:p>
+    <w:p>
+      <w:pPr>
+        <w:pStyle w:val="ListParagraph"/>
+        <w:numPr>
+          <w:ilvl w:val="1"/>
+          <w:numId w:val="2"/>
+        </w:numPr>
+        <w:rPr>
+          <w:iCs/>
+        </w:rPr>
+      </w:pPr>
+      <w:r>
+        <w:rPr>
+          <w:iCs/>
+        </w:rPr>
+        <w:t>No user may modify their username</w:t>
+      </w:r>
+    </w:p>
+    <w:p>
+      <w:pPr>
+        <w:pStyle w:val="ListParagraph"/>
+        <w:numPr>
+          <w:ilvl w:val="1"/>
+          <w:numId w:val="2"/>
+        </w:numPr>
+        <w:rPr>
+          <w:iCs/>
+        </w:rPr>
+      </w:pPr>
+      <w:r>
+        <w:rPr>
+          <w:iCs/>
+        </w:rPr>
+        <w:t>Any user except for the manager may delete their account.</w:t>
+      </w:r>
+    </w:p>
+    <w:p>
+      <w:pPr>
+        <w:pStyle w:val="ListParagraph"/>
+        <w:numPr>
+          <w:ilvl w:val="1"/>
+          <w:numId w:val="2"/>
+        </w:numPr>
+        <w:rPr>
+          <w:iCs/>
+        </w:rPr>
+      </w:pPr>
+      <w:r>
+        <w:rPr>
+          <w:iCs/>
+        </w:rPr>
+        <w:t>Managers are the only level of user that may modify the password or username of another account</w:t>
+      </w:r>
+      <w:r>
+        <w:rPr>
+          <w:iCs/>
+        </w:rPr>
+        <w:t xml:space="preserve"> or delete another account</w:t>
+      </w:r>
+      <w:r>
+        <w:rPr>
+          <w:iCs/>
+        </w:rPr>
+        <w:t>.</w:t>
+      </w:r>
+    </w:p>
+    <w:p>
+      <w:pPr>
+        <w:pStyle w:val="ListParagraph"/>
+        <w:numPr>
+          <w:ilvl w:val="1"/>
+          <w:numId w:val="2"/>
+        </w:numPr>
+        <w:rPr>
+          <w:iCs/>
+        </w:rPr>
+      </w:pPr>
+      <w:r>
+        <w:rPr>
+          <w:iCs/>
+        </w:rPr>
+        <w:t>Users should be allowed to view and edit their account balance.</w:t>
+      </w:r>
+    </w:p>
+    <w:p>
+      <w:pPr>
+        <w:pStyle w:val="ListParagraph"/>
+        <w:numPr>
+          <w:ilvl w:val="2"/>
+          <w:numId w:val="2"/>
+        </w:numPr>
+        <w:rPr>
+          <w:iCs/>
+        </w:rPr>
+      </w:pPr>
+      <w:r>
+        <w:rPr>
+          <w:iCs/>
+        </w:rPr>
+        <w:t>No real money is required to increase funds in the account.</w:t>
+      </w:r>
+    </w:p>
+    <w:p>
+      <w:pPr>
+        <w:pStyle w:val="ListParagraph"/>
+        <w:numPr>
+          <w:ilvl w:val="0"/>
+          <w:numId w:val="2"/>
+        </w:numPr>
+        <w:rPr>
+          <w:iCs/>
+        </w:rPr>
+      </w:pPr>
+      <w:r>
+        <w:rPr>
+          <w:iCs/>
+        </w:rPr>
+        <w:t>Customer Features</w:t>
+      </w:r>
+    </w:p>
+    <w:p>
+      <w:pPr>
+        <w:pStyle w:val="ListParagraph"/>
+        <w:numPr>
+          <w:ilvl w:val="1"/>
+          <w:numId w:val="2"/>
+        </w:numPr>
+        <w:rPr>
+          <w:iCs/>
+        </w:rPr>
+      </w:pPr>
+      <w:r>
+        <w:rPr>
+          <w:iCs/>
+        </w:rPr>
+        <w:t>The application will allow any customers to view and order menu items</w:t>
+      </w:r>
+    </w:p>
+    <w:p>
+      <w:pPr>
+        <w:pStyle w:val="ListParagraph"/>
+        <w:numPr>
+          <w:ilvl w:val="1"/>
+          <w:numId w:val="2"/>
+        </w:numPr>
+        <w:rPr>
+          <w:iCs/>
+        </w:rPr>
+      </w:pPr>
+      <w:r>
+        <w:rPr>
+          <w:iCs/>
+        </w:rPr>
+        <w:t>The application will allow any customer to create and save their own preferred beverages as “Favorites”.</w:t>
+      </w:r>
+    </w:p>
+    <w:p>
+      <w:pPr>
+        <w:pStyle w:val="ListParagraph"/>
+        <w:numPr>
+          <w:ilvl w:val="2"/>
+          <w:numId w:val="2"/>
+        </w:numPr>
+        <w:rPr>
+          <w:iCs/>
+        </w:rPr>
+      </w:pPr>
+      <w:r>
+        <w:rPr>
+          <w:iCs/>
+        </w:rPr>
+        <w:t>These “Favorites” will know any addons needed.</w:t>
+      </w:r>
+    </w:p>
+    <w:p>
+      <w:pPr>
+        <w:pStyle w:val="ListParagraph"/>
+        <w:numPr>
+          <w:ilvl w:val="2"/>
+          <w:numId w:val="2"/>
+        </w:numPr>
+        <w:rPr>
+          <w:iCs/>
+        </w:rPr>
+      </w:pPr>
+      <w:r>
+        <w:rPr>
+          <w:iCs/>
+        </w:rPr>
+        <w:t>Users may customize the names of these custom drinks.</w:t>
+      </w:r>
+    </w:p>
+    <w:p>
+      <w:pPr>
+        <w:pStyle w:val="ListParagraph"/>
+        <w:numPr>
+          <w:ilvl w:val="1"/>
+          <w:numId w:val="2"/>
+        </w:numPr>
+        <w:rPr>
+          <w:iCs/>
+        </w:rPr>
+      </w:pPr>
+      <w:r>
+        <w:rPr>
+          <w:iCs/>
+        </w:rPr>
+        <w:t>The customer can see orders that they have placed which have not been completed.</w:t>
+      </w:r>
+    </w:p>
+    <w:p>
+      <w:pPr>
+        <w:pStyle w:val="ListParagraph"/>
+        <w:numPr>
+          <w:ilvl w:val="2"/>
+          <w:numId w:val="2"/>
+        </w:numPr>
+        <w:rPr>
+          <w:iCs/>
+        </w:rPr>
+      </w:pPr>
+      <w:r>
+        <w:rPr>
+          <w:iCs/>
+        </w:rPr>
+        <w:t xml:space="preserve">The customer </w:t>
+      </w:r>
+      <w:r>
+        <w:rPr>
+          <w:iCs/>
+        </w:rPr>
+        <w:t>may</w:t>
+      </w:r>
+      <w:r>
+        <w:rPr>
+          <w:iCs/>
+        </w:rPr>
+        <w:t xml:space="preserve"> cancel any orders that have not been completed.</w:t>
+      </w:r>
+    </w:p>
+    <w:p>
+      <w:pPr>
+        <w:pStyle w:val="ListParagraph"/>
+        <w:numPr>
+          <w:ilvl w:val="0"/>
+          <w:numId w:val="2"/>
+        </w:numPr>
+        <w:rPr>
+          <w:iCs/>
+        </w:rPr>
+      </w:pPr>
+      <w:r>
+        <w:rPr>
+          <w:iCs/>
+        </w:rPr>
+        <w:t>Employee Profile Features</w:t>
+      </w:r>
+    </w:p>
+    <w:p>
+      <w:pPr>
+        <w:pStyle w:val="ListParagraph"/>
+        <w:numPr>
+          <w:ilvl w:val="1"/>
+          <w:numId w:val="2"/>
+        </w:numPr>
+        <w:rPr>
+          <w:iCs/>
+        </w:rPr>
+      </w:pPr>
+      <w:r>
+        <w:rPr>
+          <w:iCs/>
+        </w:rPr>
+        <w:t>Employees may place an order for a customer from their account when given a customer’s username.</w:t>
+      </w:r>
+    </w:p>
+    <w:p>
+      <w:pPr>
+        <w:pStyle w:val="ListParagraph"/>
+        <w:numPr>
+          <w:ilvl w:val="1"/>
+          <w:numId w:val="2"/>
+        </w:numPr>
+        <w:rPr>
+          <w:iCs/>
+        </w:rPr>
+      </w:pPr>
+      <w:r>
+        <w:rPr>
+          <w:iCs/>
+        </w:rPr>
+        <w:t>Employees can see what order needs to be completed next.</w:t>
+      </w:r>
+    </w:p>
+    <w:p>
+      <w:pPr>
+        <w:pStyle w:val="ListParagraph"/>
+        <w:numPr>
+          <w:ilvl w:val="2"/>
+          <w:numId w:val="2"/>
+        </w:numPr>
+        <w:rPr>
+          <w:iCs/>
+        </w:rPr>
+      </w:pPr>
+      <w:r>
+        <w:rPr>
+          <w:iCs/>
+        </w:rPr>
+        <w:t>Once an order is completed, and employee can</w:t>
+      </w:r>
+      <w:r>
+        <w:rPr>
+          <w:iCs/>
+        </w:rPr>
+        <w:t xml:space="preserve"> </w:t>
+      </w:r>
+      <w:r>
+        <w:rPr>
+          <w:iCs/>
+        </w:rPr>
+        <w:t>mark the order as complete and remove it</w:t>
+      </w:r>
+      <w:r>
+        <w:rPr>
+          <w:iCs/>
+        </w:rPr>
+        <w:t xml:space="preserve"> from the queue.</w:t>
+      </w:r>
+    </w:p>
+    <w:p>
+      <w:pPr>
+        <w:pStyle w:val="ListParagraph"/>
+        <w:numPr>
+          <w:ilvl w:val="1"/>
+          <w:numId w:val="2"/>
+        </w:numPr>
+        <w:rPr>
+          <w:iCs/>
+        </w:rPr>
+      </w:pPr>
+      <w:r>
+        <w:rPr>
+          <w:iCs/>
+        </w:rPr>
+        <w:t xml:space="preserve">Employees should be able to add to their total hours worked and </w:t>
+      </w:r>
+      <w:r>
+        <w:rPr>
+          <w:iCs/>
+        </w:rPr>
+        <w:t>view</w:t>
+      </w:r>
+      <w:r>
+        <w:rPr>
+          <w:iCs/>
+        </w:rPr>
+        <w:t xml:space="preserve"> how many hours they have worked from the last paycheck.</w:t>
+      </w:r>
+    </w:p>
+    <w:p>
+      <w:pPr>
+        <w:pStyle w:val="ListParagraph"/>
+        <w:numPr>
+          <w:ilvl w:val="0"/>
+          <w:numId w:val="2"/>
+        </w:numPr>
+        <w:rPr>
+          <w:iCs/>
+        </w:rPr>
+      </w:pPr>
+      <w:r>
+        <w:rPr>
+          <w:iCs/>
+        </w:rPr>
+        <w:t>Manager Profile Features</w:t>
+      </w:r>
+    </w:p>
+    <w:p>
+      <w:pPr>
+        <w:pStyle w:val="ListParagraph"/>
+        <w:numPr>
+          <w:ilvl w:val="1"/>
+          <w:numId w:val="2"/>
+        </w:numPr>
+        <w:rPr>
+          <w:iCs/>
+        </w:rPr>
+      </w:pPr>
+      <w:r>
+        <w:rPr>
+          <w:iCs/>
+        </w:rPr>
+        <w:t>A manager will be able to view and edit all menu items</w:t>
+      </w:r>
+    </w:p>
+    <w:p>
+      <w:pPr>
+        <w:pStyle w:val="ListParagraph"/>
+        <w:numPr>
+          <w:ilvl w:val="1"/>
+          <w:numId w:val="2"/>
+        </w:numPr>
+        <w:rPr>
+          <w:iCs/>
+        </w:rPr>
+      </w:pPr>
+      <w:r>
+        <w:rPr>
+          <w:iCs/>
+        </w:rPr>
+        <w:t>Managers will be able to see and increase stock by purchasing using money from their account.</w:t>
+      </w:r>
+    </w:p>
+    <w:p>
+      <w:pPr>
+        <w:pStyle w:val="ListParagraph"/>
+        <w:numPr>
+          <w:ilvl w:val="2"/>
+          <w:numId w:val="2"/>
+        </w:numPr>
+        <w:rPr>
+          <w:iCs/>
+        </w:rPr>
+      </w:pPr>
+      <w:r>
+        <w:rPr>
+          <w:iCs/>
+        </w:rPr>
+        <w:t xml:space="preserve">For the purposes of this assignment, the manager can set the price of </w:t>
+      </w:r>
+      <w:r>
+        <w:rPr>
+          <w:iCs/>
+        </w:rPr>
+        <w:t>ingredients</w:t>
+      </w:r>
+      <w:r>
+        <w:rPr>
+          <w:iCs/>
+        </w:rPr>
+        <w:t>.</w:t>
+      </w:r>
+    </w:p>
+    <w:p>
+      <w:pPr>
+        <w:pStyle w:val="ListParagraph"/>
+        <w:numPr>
+          <w:ilvl w:val="1"/>
+          <w:numId w:val="2"/>
+        </w:numPr>
+        <w:rPr>
+          <w:iCs/>
+        </w:rPr>
+      </w:pPr>
+      <w:r>
+        <w:rPr>
+          <w:iCs/>
+        </w:rPr>
+        <w:t xml:space="preserve">Managers will be able to see </w:t>
+      </w:r>
+      <w:r>
+        <w:rPr>
+          <w:iCs/>
+        </w:rPr>
+        <w:t xml:space="preserve">all </w:t>
+      </w:r>
+      <w:r>
+        <w:rPr>
+          <w:iCs/>
+        </w:rPr>
+        <w:t>employee</w:t>
+      </w:r>
+      <w:r>
+        <w:rPr>
+          <w:iCs/>
+        </w:rPr>
+        <w:t xml:space="preserve"> work hours and</w:t>
+      </w:r>
+      <w:r>
+        <w:rPr>
+          <w:iCs/>
+        </w:rPr>
+        <w:t xml:space="preserve"> one-click pay</w:t>
+      </w:r>
+      <w:r>
+        <w:rPr>
+          <w:iCs/>
+        </w:rPr>
+        <w:t xml:space="preserve"> all</w:t>
+      </w:r>
+      <w:r>
+        <w:rPr>
+          <w:iCs/>
+        </w:rPr>
+        <w:t xml:space="preserve"> at a fixed rate</w:t>
+      </w:r>
+      <w:r>
+        <w:rPr>
+          <w:iCs/>
+        </w:rPr>
+        <w:t xml:space="preserve"> (&gt;$15.00/</w:t>
+      </w:r>
+      <w:proofErr w:type="spellStart"/>
+      <w:r>
+        <w:rPr>
+          <w:iCs/>
+        </w:rPr>
+        <w:t>hr</w:t>
+      </w:r>
+      <w:proofErr w:type="spellEnd"/>
+      <w:r>
+        <w:rPr>
+          <w:iCs/>
+        </w:rPr>
+        <w:t>)</w:t>
+      </w:r>
+    </w:p>
+    <w:p>
+      <w:pPr>
+        <w:pStyle w:val="ListParagraph"/>
+        <w:numPr>
+          <w:ilvl w:val="1"/>
+          <w:numId w:val="2"/>
+        </w:numPr>
+        <w:rPr>
+          <w:iCs/>
+        </w:rPr>
+      </w:pPr>
+      <w:r>
+        <w:rPr>
+          <w:iCs/>
+        </w:rPr>
+        <w:t>Managers will be able to edit access and remove employees.</w:t>
+      </w:r>
+    </w:p>
+    <w:p>
+      <w:pPr>
+        <w:pStyle w:val="ListParagraph"/>
+        <w:numPr>
+          <w:ilvl w:val="1"/>
+          <w:numId w:val="2"/>
+        </w:numPr>
+        <w:rPr>
+          <w:iCs/>
+        </w:rPr>
+      </w:pPr>
+      <w:r>
+        <w:rPr>
+          <w:iCs/>
+        </w:rPr>
+        <w:t>All income will enter the manager’s account and then be paid out for ingredients and employee pay.</w:t>
+      </w:r>
+    </w:p>
+    <w:p>
+      <w:pPr>
+        <w:spacing w:after="0" w:line="240" w:lineRule="auto"/>
+        <w:jc w:val="left"/>
+        <w:rPr>
+          <w:b/>
+        </w:rPr>
+      </w:pPr>
+      <w:r>
+        <w:rPr>
+          <w:b/>
+        </w:rPr>
+        <w:br w:type="page"/>
       </w:r>
     </w:p>
     <w:p>
@@ -262,54 +1019,186 @@
         <w:rPr>
           <w:b/>
         </w:rPr>
+        <w:lastRenderedPageBreak/>
         <w:t>Non-functional Requirements</w:t>
       </w:r>
     </w:p>
     <w:p>
       <w:pPr>
+        <w:pStyle w:val="ListParagraph"/>
+        <w:numPr>
+          <w:ilvl w:val="0"/>
+          <w:numId w:val="3"/>
+        </w:numPr>
+        <w:rPr>
+          <w:iCs/>
+        </w:rPr>
+      </w:pPr>
+      <w:r>
+        <w:rPr>
+          <w:iCs/>
+        </w:rPr>
+        <w:t xml:space="preserve">The </w:t>
+      </w:r>
+      <w:r>
+        <w:rPr>
+          <w:iCs/>
+        </w:rPr>
+        <w:t>application</w:t>
+      </w:r>
+      <w:r>
+        <w:rPr>
+          <w:iCs/>
+        </w:rPr>
+        <w:t xml:space="preserve"> must use a database</w:t>
+      </w:r>
+    </w:p>
+    <w:p>
+      <w:pPr>
+        <w:pStyle w:val="ListParagraph"/>
+        <w:numPr>
+          <w:ilvl w:val="1"/>
+          <w:numId w:val="3"/>
+        </w:numPr>
+        <w:rPr>
+          <w:iCs/>
+        </w:rPr>
+      </w:pPr>
+      <w:r>
+        <w:rPr>
+          <w:iCs/>
+        </w:rPr>
+        <w:t>User account information will be stored, including the following: Username, password (encrypted), account balance, favorites, employee hours, account clearance.</w:t>
+      </w:r>
+    </w:p>
+    <w:p>
+      <w:pPr>
+        <w:pStyle w:val="ListParagraph"/>
+        <w:numPr>
+          <w:ilvl w:val="1"/>
+          <w:numId w:val="3"/>
+        </w:numPr>
+        <w:rPr>
+          <w:iCs/>
+        </w:rPr>
+      </w:pPr>
+      <w:r>
+        <w:rPr>
+          <w:iCs/>
+        </w:rPr>
+        <w:t>Shop information will be stored, including the following: Inventory, menu items.</w:t>
+      </w:r>
+    </w:p>
+    <w:p>
+      <w:pPr>
+        <w:pStyle w:val="ListParagraph"/>
+        <w:numPr>
+          <w:ilvl w:val="0"/>
+          <w:numId w:val="3"/>
+        </w:numPr>
+        <w:rPr>
+          <w:iCs/>
+        </w:rPr>
+      </w:pPr>
+      <w:r>
+        <w:rPr>
+          <w:iCs/>
+        </w:rPr>
+        <w:t xml:space="preserve">The team will use </w:t>
+      </w:r>
+      <w:r>
+        <w:rPr>
+          <w:iCs/>
+        </w:rPr>
+        <w:t>Git for version control</w:t>
+      </w:r>
+      <w:r>
+        <w:rPr>
+          <w:iCs/>
+        </w:rPr>
+        <w:t>, with GitHub as a remote repository.</w:t>
+      </w:r>
+    </w:p>
+    <w:p>
+      <w:pPr>
+        <w:pStyle w:val="ListParagraph"/>
+        <w:numPr>
+          <w:ilvl w:val="0"/>
+          <w:numId w:val="3"/>
+        </w:numPr>
+        <w:rPr>
+          <w:iCs/>
+        </w:rPr>
+      </w:pPr>
+      <w:r>
+        <w:rPr>
+          <w:iCs/>
+        </w:rPr>
+        <w:t xml:space="preserve">The </w:t>
+      </w:r>
+      <w:r>
+        <w:rPr>
+          <w:iCs/>
+        </w:rPr>
+        <w:t>application</w:t>
+      </w:r>
+      <w:r>
+        <w:rPr>
+          <w:iCs/>
+        </w:rPr>
+        <w:t xml:space="preserve"> will be </w:t>
+      </w:r>
+      <w:r>
+        <w:rPr>
+          <w:iCs/>
+        </w:rPr>
+        <w:t>hosted</w:t>
+      </w:r>
+      <w:r>
+        <w:rPr>
+          <w:iCs/>
+        </w:rPr>
+        <w:t xml:space="preserve"> via localhost</w:t>
+      </w:r>
+      <w:r>
+        <w:rPr>
+          <w:iCs/>
+        </w:rPr>
+        <w:t>.</w:t>
+      </w:r>
+    </w:p>
+    <w:p>
+      <w:pPr>
         <w:ind w:left="360"/>
-      </w:pPr>
-      <w:r>
+        <w:rPr>
+          <w:b/>
+        </w:rPr>
+      </w:pPr>
+      <w:r>
+        <w:rPr>
+          <w:b/>
+        </w:rPr>
+        <w:t>Future Features</w:t>
+      </w:r>
+    </w:p>
+    <w:p>
+      <w:pPr>
+        <w:ind w:left="360"/>
         <w:rPr>
           <w:i/>
         </w:rPr>
-        <w:t xml:space="preserve">This section contains requirements that </w:t>
-      </w:r>
+      </w:pPr>
       <w:r>
         <w:rPr>
           <w:i/>
         </w:rPr>
-        <w:t xml:space="preserve">describe and/or </w:t>
+        <w:t>This section contains a list of ideas or features that are beyond the scope of the project</w:t>
       </w:r>
       <w:r>
         <w:rPr>
           <w:i/>
         </w:rPr>
-        <w:t xml:space="preserve">constrain the development process.  For example, </w:t>
-      </w:r>
-      <w:r>
-        <w:rPr>
-          <w:i/>
-        </w:rPr>
-        <w:t>a</w:t>
-      </w:r>
-      <w:r>
-        <w:rPr>
-          <w:i/>
-        </w:rPr>
-        <w:t xml:space="preserve"> non-functional requiremen</w:t>
-      </w:r>
-      <w:r>
-        <w:rPr>
-          <w:i/>
-        </w:rPr>
-        <w:t>t may</w:t>
-      </w:r>
-      <w:r>
-        <w:rPr>
-          <w:i/>
-        </w:rPr>
-        <w:t xml:space="preserve"> state that development will follow an Agile method with weekly iteration meetings.</w:t>
+        <w:t>.</w:t>
       </w:r>
     </w:p>
     <w:p>
@@ -327,81 +1216,176 @@
         <w:rPr>
           <w:b/>
         </w:rPr>
-        <w:t>Future Features</w:t>
-      </w:r>
-    </w:p>
-    <w:p>
-      <w:pPr>
-        <w:ind w:left="360"/>
+        <w:t>Glossary</w:t>
+      </w:r>
+    </w:p>
+    <w:p>
+      <w:pPr>
+        <w:ind w:firstLine="360"/>
+        <w:rPr>
+          <w:iCs/>
+        </w:rPr>
+      </w:pPr>
+      <w:r>
+        <w:rPr>
+          <w:iCs/>
+        </w:rPr>
+        <w:t xml:space="preserve">This section contains a list </w:t>
+      </w:r>
+      <w:r>
+        <w:rPr>
+          <w:iCs/>
+        </w:rPr>
+        <w:t xml:space="preserve">of </w:t>
+      </w:r>
+      <w:r>
+        <w:rPr>
+          <w:iCs/>
+        </w:rPr>
+        <w:t xml:space="preserve">important terms and </w:t>
+      </w:r>
+      <w:r>
+        <w:rPr>
+          <w:iCs/>
+        </w:rPr>
+        <w:t>their</w:t>
+      </w:r>
+      <w:r>
+        <w:rPr>
+          <w:iCs/>
+        </w:rPr>
+        <w:t xml:space="preserve"> definition</w:t>
+      </w:r>
+      <w:r>
+        <w:rPr>
+          <w:iCs/>
+        </w:rPr>
+        <w:t>s</w:t>
+      </w:r>
+      <w:r>
+        <w:rPr>
+          <w:iCs/>
+        </w:rPr>
+        <w:t>.</w:t>
+      </w:r>
+    </w:p>
+    <w:p>
+      <w:pPr>
+        <w:ind w:firstLine="360"/>
+        <w:rPr>
+          <w:iCs/>
+        </w:rPr>
+      </w:pPr>
+      <w:r>
         <w:rPr>
           <w:i/>
         </w:rPr>
+        <w:t xml:space="preserve">Customer – </w:t>
+      </w:r>
+      <w:r>
+        <w:rPr>
+          <w:iCs/>
+        </w:rPr>
+        <w:t>a user that uses the application to purchase beverages.</w:t>
+      </w:r>
+    </w:p>
+    <w:p>
+      <w:pPr>
+        <w:ind w:firstLine="360"/>
+        <w:rPr>
+          <w:iCs/>
+        </w:rPr>
       </w:pPr>
       <w:r>
         <w:rPr>
           <w:i/>
         </w:rPr>
-        <w:t>This section contains a list of ideas or features that are beyond the scope of the project</w:t>
-      </w:r>
+        <w:t xml:space="preserve">Employee – </w:t>
+      </w:r>
+      <w:r>
+        <w:rPr>
+          <w:iCs/>
+        </w:rPr>
+        <w:t>a user that uses the application to manage orders and their own timecard.</w:t>
+      </w:r>
+    </w:p>
+    <w:p>
+      <w:pPr>
+        <w:ind w:firstLine="360"/>
+        <w:rPr>
+          <w:iCs/>
+        </w:rPr>
+      </w:pPr>
       <w:r>
         <w:rPr>
           <w:i/>
         </w:rPr>
-        <w:t>.</w:t>
-      </w:r>
-    </w:p>
-    <w:p>
-      <w:pPr>
-        <w:numPr>
-          <w:ilvl w:val="0"/>
-          <w:numId w:val="1"/>
-        </w:numPr>
-        <w:ind w:left="360"/>
-        <w:rPr>
-          <w:b/>
-        </w:rPr>
-      </w:pPr>
-      <w:r>
-        <w:rPr>
-          <w:b/>
-        </w:rPr>
-        <w:t>Glossary</w:t>
+        <w:t xml:space="preserve">Manager – </w:t>
+      </w:r>
+      <w:r>
+        <w:rPr>
+          <w:iCs/>
+        </w:rPr>
+        <w:t xml:space="preserve">a user that </w:t>
+      </w:r>
+      <w:r>
+        <w:rPr>
+          <w:iCs/>
+        </w:rPr>
+        <w:t xml:space="preserve">uses the application to </w:t>
+      </w:r>
+      <w:r>
+        <w:rPr>
+          <w:iCs/>
+        </w:rPr>
+        <w:t>oversee stock and financial</w:t>
+      </w:r>
+      <w:r>
+        <w:rPr>
+          <w:iCs/>
+        </w:rPr>
+        <w:t xml:space="preserve"> information.</w:t>
       </w:r>
     </w:p>
     <w:p>
       <w:pPr>
         <w:ind w:firstLine="360"/>
         <w:rPr>
+          <w:iCs/>
+        </w:rPr>
+      </w:pPr>
+      <w:r>
+        <w:rPr>
           <w:i/>
         </w:rPr>
+        <w:t xml:space="preserve">User – </w:t>
+      </w:r>
+      <w:r>
+        <w:rPr>
+          <w:iCs/>
+        </w:rPr>
+        <w:t>any person that is authorized to use the application or has logged into the application.</w:t>
+      </w:r>
+    </w:p>
+    <w:p>
+      <w:pPr>
+        <w:ind w:firstLine="360"/>
+        <w:rPr>
+          <w:iCs/>
+        </w:rPr>
       </w:pPr>
       <w:r>
         <w:rPr>
           <w:i/>
         </w:rPr>
-        <w:t xml:space="preserve">This section contains a list </w:t>
-      </w:r>
-      <w:r>
-        <w:rPr>
-          <w:i/>
-        </w:rPr>
-        <w:t>important terms and their definition</w:t>
-      </w:r>
-      <w:r>
-        <w:rPr>
-          <w:i/>
-        </w:rPr>
-        <w:t>.</w:t>
-      </w:r>
-      <w:bookmarkStart w:id="0" w:name="_GoBack"/>
-      <w:bookmarkEnd w:id="0"/>
-    </w:p>
-    <w:p>
-      <w:pPr>
-        <w:rPr>
-          <w:b/>
-        </w:rPr>
-      </w:pPr>
+        <w:t xml:space="preserve">Favorite – </w:t>
+      </w:r>
+      <w:r>
+        <w:rPr>
+          <w:iCs/>
+        </w:rPr>
+        <w:t>a customized beverage that has been stored by a user.</w:t>
+      </w:r>
     </w:p>
     <w:p/>
     <w:sectPr>
@@ -415,8 +1399,97 @@
 </file>
 
 <file path=word/numbering.xml><?xml version="1.0" encoding="utf-8"?>
-<w:numbering xmlns:wpc="http://schemas.microsoft.com/office/word/2010/wordprocessingCanvas" xmlns:cx="http://schemas.microsoft.com/office/drawing/2014/chartex" xmlns:cx1="http://schemas.microsoft.com/office/drawing/2015/9/8/chartex" xmlns:cx2="http://schemas.microsoft.com/office/drawing/2015/10/21/chartex" xmlns:cx3="http://schemas.microsoft.com/office/drawing/2016/5/9/chartex" xmlns:cx4="http://schemas.microsoft.com/office/drawing/2016/5/10/chartex" xmlns:cx5="http://schemas.microsoft.com/office/drawing/2016/5/11/chartex" xmlns:cx6="http://schemas.microsoft.com/office/drawing/2016/5/12/chartex" xmlns:cx7="http://schemas.microsoft.com/office/drawing/2016/5/13/chartex" xmlns:cx8="http://schemas.microsoft.com/office/drawing/2016/5/14/chartex" xmlns:mc="http://schemas.openxmlformats.org/markup-compatibility/2006" xmlns:aink="http://schemas.microsoft.com/office/drawing/2016/ink" xmlns:am3d="http://schemas.microsoft.com/office/drawing/2017/model3d" xmlns:o="urn:schemas-microsoft-com:office:office" xmlns:r="http://schemas.openxmlformats.org/officeDocument/2006/relationships" xmlns:m="http://schemas.openxmlformats.org/officeDocument/2006/math" xmlns:v="urn:schemas-microsoft-com:vml" xmlns:wp14="http://schemas.microsoft.com/office/word/2010/wordprocessingDrawing" xmlns:wp="http://schemas.openxmlformats.org/drawingml/2006/wordprocessingDrawing" xmlns:w10="urn:schemas-microsoft-com:office:word" xmlns:w="http://schemas.openxmlformats.org/wordprocessingml/2006/main" xmlns:w14="http://schemas.microsoft.com/office/word/2010/wordml" xmlns:w15="http://schemas.microsoft.com/office/word/2012/wordml" xmlns:w16cid="http://schemas.microsoft.com/office/word/2016/wordml/cid" xmlns:w16se="http://schemas.microsoft.com/office/word/2015/wordml/symex" xmlns:wpg="http://schemas.microsoft.com/office/word/2010/wordprocessingGroup" xmlns:wpi="http://schemas.microsoft.com/office/word/2010/wordprocessingInk" xmlns:wne="http://schemas.microsoft.com/office/word/2006/wordml" xmlns:wps="http://schemas.microsoft.com/office/word/2010/wordprocessingShape" mc:Ignorable="w14 w15 w16se w16cid wp14">
+<w:numbering xmlns:wpc="http://schemas.microsoft.com/office/word/2010/wordprocessingCanvas" xmlns:cx="http://schemas.microsoft.com/office/drawing/2014/chartex" xmlns:cx1="http://schemas.microsoft.com/office/drawing/2015/9/8/chartex" xmlns:cx2="http://schemas.microsoft.com/office/drawing/2015/10/21/chartex" xmlns:cx3="http://schemas.microsoft.com/office/drawing/2016/5/9/chartex" xmlns:cx4="http://schemas.microsoft.com/office/drawing/2016/5/10/chartex" xmlns:cx5="http://schemas.microsoft.com/office/drawing/2016/5/11/chartex" xmlns:cx6="http://schemas.microsoft.com/office/drawing/2016/5/12/chartex" xmlns:cx7="http://schemas.microsoft.com/office/drawing/2016/5/13/chartex" xmlns:cx8="http://schemas.microsoft.com/office/drawing/2016/5/14/chartex" xmlns:mc="http://schemas.openxmlformats.org/markup-compatibility/2006" xmlns:aink="http://schemas.microsoft.com/office/drawing/2016/ink" xmlns:am3d="http://schemas.microsoft.com/office/drawing/2017/model3d" xmlns:o="urn:schemas-microsoft-com:office:office" xmlns:oel="http://schemas.microsoft.com/office/2019/extlst" xmlns:r="http://schemas.openxmlformats.org/officeDocument/2006/relationships" xmlns:m="http://schemas.openxmlformats.org/officeDocument/2006/math" xmlns:v="urn:schemas-microsoft-com:vml" xmlns:wp14="http://schemas.microsoft.com/office/word/2010/wordprocessingDrawing" xmlns:wp="http://schemas.openxmlformats.org/drawingml/2006/wordprocessingDrawing" xmlns:w10="urn:schemas-microsoft-com:office:word" xmlns:w="http://schemas.openxmlformats.org/wordprocessingml/2006/main" xmlns:w14="http://schemas.microsoft.com/office/word/2010/wordml" xmlns:w15="http://schemas.microsoft.com/office/word/2012/wordml" xmlns:w16cex="http://schemas.microsoft.com/office/word/2018/wordml/cex" xmlns:w16cid="http://schemas.microsoft.com/office/word/2016/wordml/cid" xmlns:w16="http://schemas.microsoft.com/office/word/2018/wordml" xmlns:w16sdtdh="http://schemas.microsoft.com/office/word/2020/wordml/sdtdatahash" xmlns:w16se="http://schemas.microsoft.com/office/word/2015/wordml/symex" xmlns:wpg="http://schemas.microsoft.com/office/word/2010/wordprocessingGroup" xmlns:wpi="http://schemas.microsoft.com/office/word/2010/wordprocessingInk" xmlns:wne="http://schemas.microsoft.com/office/word/2006/wordml" xmlns:wps="http://schemas.microsoft.com/office/word/2010/wordprocessingShape" mc:Ignorable="w14 w15 w16se w16cid w16 w16cex w16sdtdh wp14">
   <w:abstractNum w:abstractNumId="0" w15:restartNumberingAfterBreak="0">
+    <w:nsid w:val="29C1026C"/>
+    <w:multiLevelType w:val="multilevel"/>
+    <w:tmpl w:val="0409001F"/>
+    <w:lvl w:ilvl="0">
+      <w:start w:val="1"/>
+      <w:numFmt w:val="decimal"/>
+      <w:lvlText w:val="%1."/>
+      <w:lvlJc w:val="left"/>
+      <w:pPr>
+        <w:ind w:left="360" w:hanging="360"/>
+      </w:pPr>
+      <w:rPr>
+        <w:rFonts w:hint="default"/>
+      </w:rPr>
+    </w:lvl>
+    <w:lvl w:ilvl="1">
+      <w:start w:val="1"/>
+      <w:numFmt w:val="decimal"/>
+      <w:lvlText w:val="%1.%2."/>
+      <w:lvlJc w:val="left"/>
+      <w:pPr>
+        <w:ind w:left="792" w:hanging="432"/>
+      </w:pPr>
+    </w:lvl>
+    <w:lvl w:ilvl="2">
+      <w:start w:val="1"/>
+      <w:numFmt w:val="decimal"/>
+      <w:lvlText w:val="%1.%2.%3."/>
+      <w:lvlJc w:val="left"/>
+      <w:pPr>
+        <w:ind w:left="1224" w:hanging="504"/>
+      </w:pPr>
+    </w:lvl>
+    <w:lvl w:ilvl="3">
+      <w:start w:val="1"/>
+      <w:numFmt w:val="decimal"/>
+      <w:lvlText w:val="%1.%2.%3.%4."/>
+      <w:lvlJc w:val="left"/>
+      <w:pPr>
+        <w:ind w:left="1728" w:hanging="648"/>
+      </w:pPr>
+    </w:lvl>
+    <w:lvl w:ilvl="4">
+      <w:start w:val="1"/>
+      <w:numFmt w:val="decimal"/>
+      <w:lvlText w:val="%1.%2.%3.%4.%5."/>
+      <w:lvlJc w:val="left"/>
+      <w:pPr>
+        <w:ind w:left="2232" w:hanging="792"/>
+      </w:pPr>
+    </w:lvl>
+    <w:lvl w:ilvl="5">
+      <w:start w:val="1"/>
+      <w:numFmt w:val="decimal"/>
+      <w:lvlText w:val="%1.%2.%3.%4.%5.%6."/>
+      <w:lvlJc w:val="left"/>
+      <w:pPr>
+        <w:ind w:left="2736" w:hanging="936"/>
+      </w:pPr>
+    </w:lvl>
+    <w:lvl w:ilvl="6">
+      <w:start w:val="1"/>
+      <w:numFmt w:val="decimal"/>
+      <w:lvlText w:val="%1.%2.%3.%4.%5.%6.%7."/>
+      <w:lvlJc w:val="left"/>
+      <w:pPr>
+        <w:ind w:left="3240" w:hanging="1080"/>
+      </w:pPr>
+    </w:lvl>
+    <w:lvl w:ilvl="7">
+      <w:start w:val="1"/>
+      <w:numFmt w:val="decimal"/>
+      <w:lvlText w:val="%1.%2.%3.%4.%5.%6.%7.%8."/>
+      <w:lvlJc w:val="left"/>
+      <w:pPr>
+        <w:ind w:left="3744" w:hanging="1224"/>
+      </w:pPr>
+    </w:lvl>
+    <w:lvl w:ilvl="8">
+      <w:start w:val="1"/>
+      <w:numFmt w:val="decimal"/>
+      <w:lvlText w:val="%1.%2.%3.%4.%5.%6.%7.%8.%9."/>
+      <w:lvlJc w:val="left"/>
+      <w:pPr>
+        <w:ind w:left="4320" w:hanging="1440"/>
+      </w:pPr>
+    </w:lvl>
+  </w:abstractNum>
+  <w:abstractNum w:abstractNumId="1" w15:restartNumberingAfterBreak="0">
     <w:nsid w:val="4DEA543F"/>
     <w:multiLevelType w:val="hybridMultilevel"/>
     <w:tmpl w:val="F2902B1A"/>
@@ -505,14 +1578,109 @@
       </w:pPr>
     </w:lvl>
   </w:abstractNum>
-  <w:num w:numId="1">
+  <w:abstractNum w:abstractNumId="2" w15:restartNumberingAfterBreak="0">
+    <w:nsid w:val="5A430C85"/>
+    <w:multiLevelType w:val="multilevel"/>
+    <w:tmpl w:val="0409001F"/>
+    <w:lvl w:ilvl="0">
+      <w:start w:val="1"/>
+      <w:numFmt w:val="decimal"/>
+      <w:lvlText w:val="%1."/>
+      <w:lvlJc w:val="left"/>
+      <w:pPr>
+        <w:ind w:left="360" w:hanging="360"/>
+      </w:pPr>
+      <w:rPr>
+        <w:rFonts w:hint="default"/>
+      </w:rPr>
+    </w:lvl>
+    <w:lvl w:ilvl="1">
+      <w:start w:val="1"/>
+      <w:numFmt w:val="decimal"/>
+      <w:lvlText w:val="%1.%2."/>
+      <w:lvlJc w:val="left"/>
+      <w:pPr>
+        <w:ind w:left="792" w:hanging="432"/>
+      </w:pPr>
+    </w:lvl>
+    <w:lvl w:ilvl="2">
+      <w:start w:val="1"/>
+      <w:numFmt w:val="decimal"/>
+      <w:lvlText w:val="%1.%2.%3."/>
+      <w:lvlJc w:val="left"/>
+      <w:pPr>
+        <w:ind w:left="1224" w:hanging="504"/>
+      </w:pPr>
+    </w:lvl>
+    <w:lvl w:ilvl="3">
+      <w:start w:val="1"/>
+      <w:numFmt w:val="decimal"/>
+      <w:lvlText w:val="%1.%2.%3.%4."/>
+      <w:lvlJc w:val="left"/>
+      <w:pPr>
+        <w:ind w:left="1728" w:hanging="648"/>
+      </w:pPr>
+    </w:lvl>
+    <w:lvl w:ilvl="4">
+      <w:start w:val="1"/>
+      <w:numFmt w:val="decimal"/>
+      <w:lvlText w:val="%1.%2.%3.%4.%5."/>
+      <w:lvlJc w:val="left"/>
+      <w:pPr>
+        <w:ind w:left="2232" w:hanging="792"/>
+      </w:pPr>
+    </w:lvl>
+    <w:lvl w:ilvl="5">
+      <w:start w:val="1"/>
+      <w:numFmt w:val="decimal"/>
+      <w:lvlText w:val="%1.%2.%3.%4.%5.%6."/>
+      <w:lvlJc w:val="left"/>
+      <w:pPr>
+        <w:ind w:left="2736" w:hanging="936"/>
+      </w:pPr>
+    </w:lvl>
+    <w:lvl w:ilvl="6">
+      <w:start w:val="1"/>
+      <w:numFmt w:val="decimal"/>
+      <w:lvlText w:val="%1.%2.%3.%4.%5.%6.%7."/>
+      <w:lvlJc w:val="left"/>
+      <w:pPr>
+        <w:ind w:left="3240" w:hanging="1080"/>
+      </w:pPr>
+    </w:lvl>
+    <w:lvl w:ilvl="7">
+      <w:start w:val="1"/>
+      <w:numFmt w:val="decimal"/>
+      <w:lvlText w:val="%1.%2.%3.%4.%5.%6.%7.%8."/>
+      <w:lvlJc w:val="left"/>
+      <w:pPr>
+        <w:ind w:left="3744" w:hanging="1224"/>
+      </w:pPr>
+    </w:lvl>
+    <w:lvl w:ilvl="8">
+      <w:start w:val="1"/>
+      <w:numFmt w:val="decimal"/>
+      <w:lvlText w:val="%1.%2.%3.%4.%5.%6.%7.%8.%9."/>
+      <w:lvlJc w:val="left"/>
+      <w:pPr>
+        <w:ind w:left="4320" w:hanging="1440"/>
+      </w:pPr>
+    </w:lvl>
+  </w:abstractNum>
+  <w:num w:numId="1" w16cid:durableId="267734689">
+    <w:abstractNumId w:val="1"/>
+  </w:num>
+  <w:num w:numId="2" w16cid:durableId="1327856149">
     <w:abstractNumId w:val="0"/>
+  </w:num>
+  <w:num w:numId="3" w16cid:durableId="1934046634">
+    <w:abstractNumId w:val="2"/>
   </w:num>
 </w:numbering>
 </file>
 
 <file path=word/styles.xml><?xml version="1.0" encoding="utf-8"?>
-<w:styles xmlns:mc="http://schemas.openxmlformats.org/markup-compatibility/2006" xmlns:r="http://schemas.openxmlformats.org/officeDocument/2006/relationships" xmlns:w="http://schemas.openxmlformats.org/wordprocessingml/2006/main" xmlns:w14="http://schemas.microsoft.com/office/word/2010/wordml" xmlns:w15="http://schemas.microsoft.com/office/word/2012/wordml" xmlns:w16cid="http://schemas.microsoft.com/office/word/2016/wordml/cid" xmlns:w16se="http://schemas.microsoft.com/office/word/2015/wordml/symex" mc:Ignorable="w14 w15 w16se w16cid">
+<w:styles xmlns:mc="http://schemas.openxmlformats.org/markup-compatibility/2006" xmlns:r="http://schemas.openxmlformats.org/officeDocument/2006/relationships" xmlns:w="http://schemas.openxmlformats.org/wordprocessingml/2006/main" xmlns:w14="http://schemas.microsoft.com/office/word/2010/wordml" xmlns:w15="http://schemas.microsoft.com/office/word/2012/wordml" xmlns:w16cex="http://schemas.microsoft.com/office/word/2018/wordml/cex" xmlns:w16cid="http://schemas.microsoft.com/office/word/2016/wordml/cid" xmlns:w16="http://schemas.microsoft.com/office/word/2018/wordml" xmlns:w16sdtdh="http://schemas.microsoft.com/office/word/2020/wordml/sdtdatahash" xmlns:w16se="http://schemas.microsoft.com/office/word/2015/wordml/symex" mc:Ignorable="w14 w15 w16se w16cid w16 w16cex w16sdtdh">
   <w:docDefaults>
     <w:rPrDefault>
       <w:rPr>
@@ -522,7 +1690,7 @@
     </w:rPrDefault>
     <w:pPrDefault/>
   </w:docDefaults>
-  <w:latentStyles w:defLockedState="0" w:defUIPriority="99" w:defSemiHidden="0" w:defUnhideWhenUsed="0" w:defQFormat="0" w:count="375">
+  <w:latentStyles w:defLockedState="0" w:defUIPriority="99" w:defSemiHidden="0" w:defUnhideWhenUsed="0" w:defQFormat="0" w:count="376">
     <w:lsdException w:name="Normal" w:uiPriority="0" w:qFormat="1"/>
     <w:lsdException w:name="heading 1" w:uiPriority="9" w:qFormat="1"/>
     <w:lsdException w:name="heading 2" w:semiHidden="1" w:uiPriority="9" w:unhideWhenUsed="1" w:qFormat="1"/>
@@ -898,6 +2066,7 @@
     <w:lsdException w:name="Smart Hyperlink" w:semiHidden="1" w:unhideWhenUsed="1"/>
     <w:lsdException w:name="Hashtag" w:semiHidden="1" w:unhideWhenUsed="1"/>
     <w:lsdException w:name="Unresolved Mention" w:semiHidden="1" w:unhideWhenUsed="1"/>
+    <w:lsdException w:name="Smart Link" w:semiHidden="1" w:unhideWhenUsed="1"/>
   </w:latentStyles>
   <w:style w:type="paragraph" w:default="1" w:styleId="Normal">
     <w:name w:val="Normal"/>

</xml_diff>